<commit_message>
Fixed various bugs, added search png, formatting
</commit_message>
<xml_diff>
--- a/templates/culture_results_template.docx
+++ b/templates/culture_results_template.docx
@@ -2,30 +2,6 @@
 <file path=word/document.xml><?xml version="1.0" encoding="utf-8"?>
 <w:document xmlns:wpc="http://schemas.microsoft.com/office/word/2010/wordprocessingCanvas" xmlns:cx="http://schemas.microsoft.com/office/drawing/2014/chartex" xmlns:cx1="http://schemas.microsoft.com/office/drawing/2015/9/8/chartex" xmlns:cx2="http://schemas.microsoft.com/office/drawing/2015/10/21/chartex" xmlns:cx3="http://schemas.microsoft.com/office/drawing/2016/5/9/chartex" xmlns:cx4="http://schemas.microsoft.com/office/drawing/2016/5/10/chartex" xmlns:cx5="http://schemas.microsoft.com/office/drawing/2016/5/11/chartex" xmlns:cx6="http://schemas.microsoft.com/office/drawing/2016/5/12/chartex" xmlns:cx7="http://schemas.microsoft.com/office/drawing/2016/5/13/chartex" xmlns:cx8="http://schemas.microsoft.com/office/drawing/2016/5/14/chartex" xmlns:mc="http://schemas.openxmlformats.org/markup-compatibility/2006" xmlns:aink="http://schemas.microsoft.com/office/drawing/2016/ink" xmlns:am3d="http://schemas.microsoft.com/office/drawing/2017/model3d" xmlns:o="urn:schemas-microsoft-com:office:office" xmlns:r="http://schemas.openxmlformats.org/officeDocument/2006/relationships" xmlns:m="http://schemas.openxmlformats.org/officeDocument/2006/math" xmlns:v="urn:schemas-microsoft-com:vml" xmlns:wp14="http://schemas.microsoft.com/office/word/2010/wordprocessingDrawing" xmlns:wp="http://schemas.openxmlformats.org/drawingml/2006/wordprocessingDrawing" xmlns:w10="urn:schemas-microsoft-com:office:word" xmlns:w="http://schemas.openxmlformats.org/wordprocessingml/2006/main" xmlns:w14="http://schemas.microsoft.com/office/word/2010/wordml" xmlns:w15="http://schemas.microsoft.com/office/word/2012/wordml" xmlns:w16cid="http://schemas.microsoft.com/office/word/2016/wordml/cid" xmlns:w16se="http://schemas.microsoft.com/office/word/2015/wordml/symex" xmlns:wpg="http://schemas.microsoft.com/office/word/2010/wordprocessingGroup" xmlns:wpi="http://schemas.microsoft.com/office/word/2010/wordprocessingInk" xmlns:wne="http://schemas.microsoft.com/office/word/2006/wordml" xmlns:wps="http://schemas.microsoft.com/office/word/2010/wordprocessingShape" mc:Ignorable="w14 w15 w16se w16cid wp14">
   <w:body>
-    <w:p>
-      <w:pPr>
-        <w:spacing w:line="360" w:lineRule="auto"/>
-        <w:ind w:firstLine="0"/>
-        <w:rPr>
-          <w:rFonts w:asciiTheme="majorHAnsi" w:hAnsiTheme="majorHAnsi" w:cstheme="majorHAnsi"/>
-          <w:b/>
-          <w:sz w:val="32"/>
-          <w:szCs w:val="32"/>
-        </w:rPr>
-      </w:pPr>
-    </w:p>
-    <w:p>
-      <w:pPr>
-        <w:spacing w:line="360" w:lineRule="auto"/>
-        <w:ind w:firstLine="0"/>
-        <w:rPr>
-          <w:rFonts w:asciiTheme="majorHAnsi" w:hAnsiTheme="majorHAnsi" w:cstheme="majorHAnsi"/>
-          <w:b/>
-          <w:sz w:val="32"/>
-          <w:szCs w:val="32"/>
-        </w:rPr>
-      </w:pPr>
-    </w:p>
     <w:p>
       <w:pPr>
         <w:spacing w:line="360" w:lineRule="auto"/>
@@ -37,6 +13,8 @@
           <w:szCs w:val="32"/>
         </w:rPr>
       </w:pPr>
+      <w:bookmarkStart w:id="0" w:name="_GoBack"/>
+      <w:bookmarkEnd w:id="0"/>
       <w:r>
         <w:rPr>
           <w:rFonts w:asciiTheme="majorHAnsi" w:hAnsiTheme="majorHAnsi" w:cstheme="majorHAnsi"/>
@@ -3052,8 +3030,6 @@
           <w:szCs w:val="24"/>
         </w:rPr>
       </w:pPr>
-      <w:bookmarkStart w:id="0" w:name="_GoBack"/>
-      <w:bookmarkEnd w:id="0"/>
     </w:p>
     <w:p>
       <w:pPr>
@@ -3769,6 +3745,7 @@
       </w:pPr>
     </w:p>
     <w:sectPr>
+      <w:headerReference w:type="default" r:id="rId7"/>
       <w:pgSz w:w="12240" w:h="15840"/>
       <w:pgMar w:top="720" w:right="720" w:bottom="720" w:left="720" w:header="720" w:footer="720" w:gutter="0"/>
       <w:cols w:space="720"/>
@@ -3776,6 +3753,127 @@
     </w:sectPr>
   </w:body>
 </w:document>
+</file>
+
+<file path=word/endnotes.xml><?xml version="1.0" encoding="utf-8"?>
+<w:endnotes xmlns:wpc="http://schemas.microsoft.com/office/word/2010/wordprocessingCanvas" xmlns:cx="http://schemas.microsoft.com/office/drawing/2014/chartex" xmlns:cx1="http://schemas.microsoft.com/office/drawing/2015/9/8/chartex" xmlns:cx2="http://schemas.microsoft.com/office/drawing/2015/10/21/chartex" xmlns:cx3="http://schemas.microsoft.com/office/drawing/2016/5/9/chartex" xmlns:cx4="http://schemas.microsoft.com/office/drawing/2016/5/10/chartex" xmlns:cx5="http://schemas.microsoft.com/office/drawing/2016/5/11/chartex" xmlns:cx6="http://schemas.microsoft.com/office/drawing/2016/5/12/chartex" xmlns:cx7="http://schemas.microsoft.com/office/drawing/2016/5/13/chartex" xmlns:cx8="http://schemas.microsoft.com/office/drawing/2016/5/14/chartex" xmlns:mc="http://schemas.openxmlformats.org/markup-compatibility/2006" xmlns:aink="http://schemas.microsoft.com/office/drawing/2016/ink" xmlns:am3d="http://schemas.microsoft.com/office/drawing/2017/model3d" xmlns:o="urn:schemas-microsoft-com:office:office" xmlns:r="http://schemas.openxmlformats.org/officeDocument/2006/relationships" xmlns:m="http://schemas.openxmlformats.org/officeDocument/2006/math" xmlns:v="urn:schemas-microsoft-com:vml" xmlns:wp14="http://schemas.microsoft.com/office/word/2010/wordprocessingDrawing" xmlns:wp="http://schemas.openxmlformats.org/drawingml/2006/wordprocessingDrawing" xmlns:w10="urn:schemas-microsoft-com:office:word" xmlns:w="http://schemas.openxmlformats.org/wordprocessingml/2006/main" xmlns:w14="http://schemas.microsoft.com/office/word/2010/wordml" xmlns:w15="http://schemas.microsoft.com/office/word/2012/wordml" xmlns:w16cid="http://schemas.microsoft.com/office/word/2016/wordml/cid" xmlns:w16se="http://schemas.microsoft.com/office/word/2015/wordml/symex" xmlns:wpg="http://schemas.microsoft.com/office/word/2010/wordprocessingGroup" xmlns:wpi="http://schemas.microsoft.com/office/word/2010/wordprocessingInk" xmlns:wne="http://schemas.microsoft.com/office/word/2006/wordml" xmlns:wps="http://schemas.microsoft.com/office/word/2010/wordprocessingShape" mc:Ignorable="w14 w15 w16se w16cid wp14">
+  <w:endnote w:type="separator" w:id="-1">
+    <w:p>
+      <w:pPr>
+        <w:spacing w:after="0" w:line="240" w:lineRule="auto"/>
+      </w:pPr>
+      <w:r>
+        <w:separator/>
+      </w:r>
+    </w:p>
+  </w:endnote>
+  <w:endnote w:type="continuationSeparator" w:id="0">
+    <w:p>
+      <w:pPr>
+        <w:spacing w:after="0" w:line="240" w:lineRule="auto"/>
+      </w:pPr>
+      <w:r>
+        <w:continuationSeparator/>
+      </w:r>
+    </w:p>
+  </w:endnote>
+</w:endnotes>
+</file>
+
+<file path=word/footnotes.xml><?xml version="1.0" encoding="utf-8"?>
+<w:footnotes xmlns:wpc="http://schemas.microsoft.com/office/word/2010/wordprocessingCanvas" xmlns:cx="http://schemas.microsoft.com/office/drawing/2014/chartex" xmlns:cx1="http://schemas.microsoft.com/office/drawing/2015/9/8/chartex" xmlns:cx2="http://schemas.microsoft.com/office/drawing/2015/10/21/chartex" xmlns:cx3="http://schemas.microsoft.com/office/drawing/2016/5/9/chartex" xmlns:cx4="http://schemas.microsoft.com/office/drawing/2016/5/10/chartex" xmlns:cx5="http://schemas.microsoft.com/office/drawing/2016/5/11/chartex" xmlns:cx6="http://schemas.microsoft.com/office/drawing/2016/5/12/chartex" xmlns:cx7="http://schemas.microsoft.com/office/drawing/2016/5/13/chartex" xmlns:cx8="http://schemas.microsoft.com/office/drawing/2016/5/14/chartex" xmlns:mc="http://schemas.openxmlformats.org/markup-compatibility/2006" xmlns:aink="http://schemas.microsoft.com/office/drawing/2016/ink" xmlns:am3d="http://schemas.microsoft.com/office/drawing/2017/model3d" xmlns:o="urn:schemas-microsoft-com:office:office" xmlns:r="http://schemas.openxmlformats.org/officeDocument/2006/relationships" xmlns:m="http://schemas.openxmlformats.org/officeDocument/2006/math" xmlns:v="urn:schemas-microsoft-com:vml" xmlns:wp14="http://schemas.microsoft.com/office/word/2010/wordprocessingDrawing" xmlns:wp="http://schemas.openxmlformats.org/drawingml/2006/wordprocessingDrawing" xmlns:w10="urn:schemas-microsoft-com:office:word" xmlns:w="http://schemas.openxmlformats.org/wordprocessingml/2006/main" xmlns:w14="http://schemas.microsoft.com/office/word/2010/wordml" xmlns:w15="http://schemas.microsoft.com/office/word/2012/wordml" xmlns:w16cid="http://schemas.microsoft.com/office/word/2016/wordml/cid" xmlns:w16se="http://schemas.microsoft.com/office/word/2015/wordml/symex" xmlns:wpg="http://schemas.microsoft.com/office/word/2010/wordprocessingGroup" xmlns:wpi="http://schemas.microsoft.com/office/word/2010/wordprocessingInk" xmlns:wne="http://schemas.microsoft.com/office/word/2006/wordml" xmlns:wps="http://schemas.microsoft.com/office/word/2010/wordprocessingShape" mc:Ignorable="w14 w15 w16se w16cid wp14">
+  <w:footnote w:type="separator" w:id="-1">
+    <w:p>
+      <w:pPr>
+        <w:spacing w:after="0" w:line="240" w:lineRule="auto"/>
+      </w:pPr>
+      <w:r>
+        <w:separator/>
+      </w:r>
+    </w:p>
+  </w:footnote>
+  <w:footnote w:type="continuationSeparator" w:id="0">
+    <w:p>
+      <w:pPr>
+        <w:spacing w:after="0" w:line="240" w:lineRule="auto"/>
+      </w:pPr>
+      <w:r>
+        <w:continuationSeparator/>
+      </w:r>
+    </w:p>
+  </w:footnote>
+</w:footnotes>
+</file>
+
+<file path=word/header1.xml><?xml version="1.0" encoding="utf-8"?>
+<w:hdr xmlns:wpc="http://schemas.microsoft.com/office/word/2010/wordprocessingCanvas" xmlns:cx="http://schemas.microsoft.com/office/drawing/2014/chartex" xmlns:cx1="http://schemas.microsoft.com/office/drawing/2015/9/8/chartex" xmlns:cx2="http://schemas.microsoft.com/office/drawing/2015/10/21/chartex" xmlns:cx3="http://schemas.microsoft.com/office/drawing/2016/5/9/chartex" xmlns:cx4="http://schemas.microsoft.com/office/drawing/2016/5/10/chartex" xmlns:cx5="http://schemas.microsoft.com/office/drawing/2016/5/11/chartex" xmlns:cx6="http://schemas.microsoft.com/office/drawing/2016/5/12/chartex" xmlns:cx7="http://schemas.microsoft.com/office/drawing/2016/5/13/chartex" xmlns:cx8="http://schemas.microsoft.com/office/drawing/2016/5/14/chartex" xmlns:mc="http://schemas.openxmlformats.org/markup-compatibility/2006" xmlns:aink="http://schemas.microsoft.com/office/drawing/2016/ink" xmlns:am3d="http://schemas.microsoft.com/office/drawing/2017/model3d" xmlns:o="urn:schemas-microsoft-com:office:office" xmlns:r="http://schemas.openxmlformats.org/officeDocument/2006/relationships" xmlns:m="http://schemas.openxmlformats.org/officeDocument/2006/math" xmlns:v="urn:schemas-microsoft-com:vml" xmlns:wp14="http://schemas.microsoft.com/office/word/2010/wordprocessingDrawing" xmlns:wp="http://schemas.openxmlformats.org/drawingml/2006/wordprocessingDrawing" xmlns:w10="urn:schemas-microsoft-com:office:word" xmlns:w="http://schemas.openxmlformats.org/wordprocessingml/2006/main" xmlns:w14="http://schemas.microsoft.com/office/word/2010/wordml" xmlns:w15="http://schemas.microsoft.com/office/word/2012/wordml" xmlns:w16cid="http://schemas.microsoft.com/office/word/2016/wordml/cid" xmlns:w16se="http://schemas.microsoft.com/office/word/2015/wordml/symex" xmlns:wpg="http://schemas.microsoft.com/office/word/2010/wordprocessingGroup" xmlns:wpi="http://schemas.microsoft.com/office/word/2010/wordprocessingInk" xmlns:wne="http://schemas.microsoft.com/office/word/2006/wordml" xmlns:wps="http://schemas.microsoft.com/office/word/2010/wordprocessingShape" mc:Ignorable="w14 w15 w16se w16cid wp14">
+  <w:p>
+    <w:pPr>
+      <w:pStyle w:val="Header"/>
+      <w:ind w:firstLine="0"/>
+    </w:pPr>
+    <w:r>
+      <w:rPr>
+        <w:noProof/>
+      </w:rPr>
+      <w:drawing>
+        <wp:anchor distT="0" distB="0" distL="114300" distR="114300" simplePos="0" relativeHeight="251658240" behindDoc="0" locked="0" layoutInCell="1" allowOverlap="1">
+          <wp:simplePos x="0" y="0"/>
+          <wp:positionH relativeFrom="page">
+            <wp:align>right</wp:align>
+          </wp:positionH>
+          <wp:positionV relativeFrom="paragraph">
+            <wp:posOffset>-480060</wp:posOffset>
+          </wp:positionV>
+          <wp:extent cx="7774305" cy="1280160"/>
+          <wp:effectExtent l="0" t="0" r="0" b="0"/>
+          <wp:wrapSquare wrapText="bothSides"/>
+          <wp:docPr id="2" name="Picture 2"/>
+          <wp:cNvGraphicFramePr>
+            <a:graphicFrameLocks xmlns:a="http://schemas.openxmlformats.org/drawingml/2006/main" noChangeAspect="1"/>
+          </wp:cNvGraphicFramePr>
+          <a:graphic xmlns:a="http://schemas.openxmlformats.org/drawingml/2006/main">
+            <a:graphicData uri="http://schemas.openxmlformats.org/drawingml/2006/picture">
+              <pic:pic xmlns:pic="http://schemas.openxmlformats.org/drawingml/2006/picture">
+                <pic:nvPicPr>
+                  <pic:cNvPr id="2" name="Letterhead 2.jpg"/>
+                  <pic:cNvPicPr/>
+                </pic:nvPicPr>
+                <pic:blipFill>
+                  <a:blip r:embed="rId1">
+                    <a:extLst>
+                      <a:ext uri="{28A0092B-C50C-407E-A947-70E740481C1C}">
+                        <a14:useLocalDpi xmlns:a14="http://schemas.microsoft.com/office/drawing/2010/main" val="0"/>
+                      </a:ext>
+                    </a:extLst>
+                  </a:blip>
+                  <a:stretch>
+                    <a:fillRect/>
+                  </a:stretch>
+                </pic:blipFill>
+                <pic:spPr>
+                  <a:xfrm>
+                    <a:off x="0" y="0"/>
+                    <a:ext cx="7774305" cy="1280160"/>
+                  </a:xfrm>
+                  <a:prstGeom prst="rect">
+                    <a:avLst/>
+                  </a:prstGeom>
+                </pic:spPr>
+              </pic:pic>
+            </a:graphicData>
+          </a:graphic>
+          <wp14:sizeRelH relativeFrom="page">
+            <wp14:pctWidth>0</wp14:pctWidth>
+          </wp14:sizeRelH>
+          <wp14:sizeRelV relativeFrom="page">
+            <wp14:pctHeight>0</wp14:pctHeight>
+          </wp14:sizeRelV>
+        </wp:anchor>
+      </w:drawing>
+    </w:r>
+  </w:p>
+</w:hdr>
 </file>
 
 <file path=word/styles.xml><?xml version="1.0" encoding="utf-8"?>
@@ -4343,6 +4441,50 @@
       </w:tcPr>
     </w:tblStylePr>
   </w:style>
+  <w:style w:type="paragraph" w:styleId="Header">
+    <w:name w:val="header"/>
+    <w:basedOn w:val="Normal"/>
+    <w:link w:val="HeaderChar"/>
+    <w:uiPriority w:val="99"/>
+    <w:unhideWhenUsed/>
+    <w:rsid w:val="00052576"/>
+    <w:pPr>
+      <w:tabs>
+        <w:tab w:val="center" w:pos="4680"/>
+        <w:tab w:val="right" w:pos="9360"/>
+      </w:tabs>
+      <w:spacing w:after="0" w:line="240" w:lineRule="auto"/>
+    </w:pPr>
+  </w:style>
+  <w:style w:type="character" w:customStyle="1" w:styleId="HeaderChar">
+    <w:name w:val="Header Char"/>
+    <w:basedOn w:val="DefaultParagraphFont"/>
+    <w:link w:val="Header"/>
+    <w:uiPriority w:val="99"/>
+    <w:rsid w:val="00052576"/>
+  </w:style>
+  <w:style w:type="paragraph" w:styleId="Footer">
+    <w:name w:val="footer"/>
+    <w:basedOn w:val="Normal"/>
+    <w:link w:val="FooterChar"/>
+    <w:uiPriority w:val="99"/>
+    <w:unhideWhenUsed/>
+    <w:rsid w:val="00052576"/>
+    <w:pPr>
+      <w:tabs>
+        <w:tab w:val="center" w:pos="4680"/>
+        <w:tab w:val="right" w:pos="9360"/>
+      </w:tabs>
+      <w:spacing w:after="0" w:line="240" w:lineRule="auto"/>
+    </w:pPr>
+  </w:style>
+  <w:style w:type="character" w:customStyle="1" w:styleId="FooterChar">
+    <w:name w:val="Footer Char"/>
+    <w:basedOn w:val="DefaultParagraphFont"/>
+    <w:link w:val="Footer"/>
+    <w:uiPriority w:val="99"/>
+    <w:rsid w:val="00052576"/>
+  </w:style>
 </w:styles>
 </file>
 
@@ -4612,7 +4754,7 @@
 </file>
 
 <file path=customXml/itemProps1.xml><?xml version="1.0" encoding="utf-8"?>
-<ds:datastoreItem xmlns:ds="http://schemas.openxmlformats.org/officeDocument/2006/customXml" ds:itemID="{F8EA4FB8-E681-464B-AF01-14FCE876DBC4}">
+<ds:datastoreItem xmlns:ds="http://schemas.openxmlformats.org/officeDocument/2006/customXml" ds:itemID="{75B5F59E-5147-418C-A7A5-ABF90E1CF73E}">
   <ds:schemaRefs>
     <ds:schemaRef ds:uri="http://schemas.openxmlformats.org/officeDocument/2006/bibliography"/>
   </ds:schemaRefs>

</xml_diff>

<commit_message>
Implemented threading for print functions on some forms
</commit_message>
<xml_diff>
--- a/templates/culture_results_template.docx
+++ b/templates/culture_results_template.docx
@@ -235,27 +235,7 @@
                 <w:color w:val="FFFFFF" w:themeColor="background1"/>
                 <w:shd w:val="clear" w:color="auto" w:fill="000000" w:themeFill="text1"/>
               </w:rPr>
-              <w:t>«</w:t>
-            </w:r>
-            <w:proofErr w:type="spellStart"/>
-            <w:r>
-              <w:rPr>
-                <w:rFonts w:ascii="Sylfaen" w:hAnsi="Sylfaen" w:cstheme="minorHAnsi"/>
-                <w:noProof/>
-                <w:color w:val="FFFFFF" w:themeColor="background1"/>
-                <w:shd w:val="clear" w:color="auto" w:fill="000000" w:themeFill="text1"/>
-              </w:rPr>
-              <w:t>saID</w:t>
-            </w:r>
-            <w:proofErr w:type="spellEnd"/>
-            <w:r>
-              <w:rPr>
-                <w:rFonts w:ascii="Sylfaen" w:hAnsi="Sylfaen" w:cstheme="minorHAnsi"/>
-                <w:noProof/>
-                <w:color w:val="FFFFFF" w:themeColor="background1"/>
-                <w:shd w:val="clear" w:color="auto" w:fill="000000" w:themeFill="text1"/>
-              </w:rPr>
-              <w:t>»</w:t>
+              <w:t>«saID»</w:t>
             </w:r>
             <w:r>
               <w:rPr>
@@ -983,7 +963,7 @@
     </w:tbl>
     <w:p>
       <w:pPr>
-        <w:spacing w:line="360" w:lineRule="auto"/>
+        <w:spacing w:after="0" w:line="360" w:lineRule="auto"/>
         <w:ind w:firstLine="0"/>
         <w:rPr>
           <w:rFonts w:ascii="Bell MT" w:hAnsi="Bell MT"/>
@@ -995,7 +975,7 @@
     </w:p>
     <w:p>
       <w:pPr>
-        <w:spacing w:line="360" w:lineRule="auto"/>
+        <w:spacing w:after="0" w:line="360" w:lineRule="auto"/>
         <w:ind w:firstLine="0"/>
         <w:jc w:val="center"/>
         <w:rPr>
@@ -1026,14 +1006,14 @@
     </w:p>
     <w:p>
       <w:pPr>
-        <w:spacing w:line="360" w:lineRule="auto"/>
+        <w:spacing w:after="0" w:line="360" w:lineRule="auto"/>
         <w:ind w:firstLine="0"/>
         <w:jc w:val="center"/>
         <w:rPr>
           <w:rFonts w:ascii="Bell MT" w:hAnsi="Bell MT"/>
           <w:b/>
-          <w:sz w:val="24"/>
-          <w:szCs w:val="24"/>
+          <w:sz w:val="16"/>
+          <w:szCs w:val="16"/>
         </w:rPr>
       </w:pPr>
     </w:p>
@@ -3483,6 +3463,7 @@
     <w:lsdException w:name="HTML Sample" w:semiHidden="1" w:unhideWhenUsed="1"/>
     <w:lsdException w:name="HTML Typewriter" w:semiHidden="1" w:unhideWhenUsed="1"/>
     <w:lsdException w:name="HTML Variable" w:semiHidden="1" w:unhideWhenUsed="1"/>
+    <w:lsdException w:name="Normal Table" w:semiHidden="1" w:unhideWhenUsed="1"/>
     <w:lsdException w:name="annotation subject" w:semiHidden="1" w:unhideWhenUsed="1"/>
     <w:lsdException w:name="No List" w:semiHidden="1" w:unhideWhenUsed="1"/>
     <w:lsdException w:name="Outline List 1" w:semiHidden="1" w:unhideWhenUsed="1"/>
@@ -3525,8 +3506,11 @@
     <w:lsdException w:name="Table Contemporary" w:semiHidden="1" w:unhideWhenUsed="1"/>
     <w:lsdException w:name="Table Elegant" w:semiHidden="1" w:unhideWhenUsed="1"/>
     <w:lsdException w:name="Table Professional" w:semiHidden="1" w:unhideWhenUsed="1"/>
+    <w:lsdException w:name="Table Subtle 1" w:semiHidden="1" w:unhideWhenUsed="1"/>
     <w:lsdException w:name="Table Subtle 2" w:semiHidden="1" w:unhideWhenUsed="1"/>
     <w:lsdException w:name="Table Web 1" w:semiHidden="1" w:unhideWhenUsed="1"/>
+    <w:lsdException w:name="Table Web 2" w:semiHidden="1" w:unhideWhenUsed="1"/>
+    <w:lsdException w:name="Table Web 3" w:semiHidden="1" w:unhideWhenUsed="1"/>
     <w:lsdException w:name="Balloon Text" w:semiHidden="1" w:unhideWhenUsed="1"/>
     <w:lsdException w:name="Table Grid" w:uiPriority="39"/>
     <w:lsdException w:name="Table Theme" w:semiHidden="1" w:unhideWhenUsed="1"/>

</xml_diff>